<commit_message>
edited challenge 2 doc
</commit_message>
<xml_diff>
--- a/Team Docs/Challenge 2 Documentation.docx
+++ b/Team Docs/Challenge 2 Documentation.docx
@@ -1,6 +1,6 @@
 
 <file path=word/document.xml><?xml version="1.0" encoding="utf-8"?>
-<w:document xmlns:wpc="http://schemas.microsoft.com/office/word/2010/wordprocessingCanvas" xmlns:mo="http://schemas.microsoft.com/office/mac/office/2008/main" xmlns:mc="http://schemas.openxmlformats.org/markup-compatibility/2006" xmlns:mv="urn:schemas-microsoft-com:mac:vml" xmlns:o="urn:schemas-microsoft-com:office:office" xmlns:r="http://schemas.openxmlformats.org/officeDocument/2006/relationships" xmlns:m="http://schemas.openxmlformats.org/officeDocument/2006/math" xmlns:v="urn:schemas-microsoft-com:vml" xmlns:wp14="http://schemas.microsoft.com/office/word/2010/wordprocessingDrawing" xmlns:wp="http://schemas.openxmlformats.org/drawingml/2006/wordprocessingDrawing" xmlns:w10="urn:schemas-microsoft-com:office:word" xmlns:w="http://schemas.openxmlformats.org/wordprocessingml/2006/main" xmlns:w14="http://schemas.microsoft.com/office/word/2010/wordml" xmlns:w15="http://schemas.microsoft.com/office/word/2012/wordml" xmlns:wpg="http://schemas.microsoft.com/office/word/2010/wordprocessingGroup" xmlns:wpi="http://schemas.microsoft.com/office/word/2010/wordprocessingInk" xmlns:wne="http://schemas.microsoft.com/office/word/2006/wordml" xmlns:wps="http://schemas.microsoft.com/office/word/2010/wordprocessingShape" mc:Ignorable="w14 w15 wp14">
+<w:document xmlns:wpc="http://schemas.microsoft.com/office/word/2010/wordprocessingCanvas" xmlns:cx="http://schemas.microsoft.com/office/drawing/2014/chartex" xmlns:cx1="http://schemas.microsoft.com/office/drawing/2015/9/8/chartex" xmlns:cx2="http://schemas.microsoft.com/office/drawing/2015/10/21/chartex" xmlns:cx3="http://schemas.microsoft.com/office/drawing/2016/5/9/chartex" xmlns:cx4="http://schemas.microsoft.com/office/drawing/2016/5/10/chartex" xmlns:cx5="http://schemas.microsoft.com/office/drawing/2016/5/11/chartex" xmlns:cx6="http://schemas.microsoft.com/office/drawing/2016/5/12/chartex" xmlns:cx7="http://schemas.microsoft.com/office/drawing/2016/5/13/chartex" xmlns:cx8="http://schemas.microsoft.com/office/drawing/2016/5/14/chartex" xmlns:mc="http://schemas.openxmlformats.org/markup-compatibility/2006" xmlns:o="urn:schemas-microsoft-com:office:office" xmlns:r="http://schemas.openxmlformats.org/officeDocument/2006/relationships" xmlns:m="http://schemas.openxmlformats.org/officeDocument/2006/math" xmlns:v="urn:schemas-microsoft-com:vml" xmlns:wp14="http://schemas.microsoft.com/office/word/2010/wordprocessingDrawing" xmlns:wp="http://schemas.openxmlformats.org/drawingml/2006/wordprocessingDrawing" xmlns:w10="urn:schemas-microsoft-com:office:word" xmlns:w="http://schemas.openxmlformats.org/wordprocessingml/2006/main" xmlns:w14="http://schemas.microsoft.com/office/word/2010/wordml" xmlns:w15="http://schemas.microsoft.com/office/word/2012/wordml" xmlns:w16se="http://schemas.microsoft.com/office/word/2015/wordml/symex" xmlns:wpg="http://schemas.microsoft.com/office/word/2010/wordprocessingGroup" xmlns:wpi="http://schemas.microsoft.com/office/word/2010/wordprocessingInk" xmlns:wne="http://schemas.microsoft.com/office/word/2006/wordml" xmlns:wps="http://schemas.microsoft.com/office/word/2010/wordprocessingShape" mc:Ignorable="w14 w15 w16se wp14">
   <w:body>
     <w:p>
       <w:pPr>
@@ -161,21 +161,13 @@
         <w:pStyle w:val="NoSpacing"/>
       </w:pPr>
       <w:r>
-        <w:t>S</w:t>
-      </w:r>
-      <w:bookmarkStart w:id="0" w:name="_GoBack"/>
-      <w:bookmarkEnd w:id="0"/>
-      <w:r>
-        <w:t>ince we are using Firebase for our backend, w</w:t>
+        <w:t>Since we are using Firebase for our backend, w</w:t>
       </w:r>
       <w:r>
         <w:t xml:space="preserve">e hosted our live site </w:t>
       </w:r>
       <w:r>
-        <w:t>on Firebase Hosting (</w:t>
-      </w:r>
-      <w:r>
-        <w:t xml:space="preserve"> </w:t>
+        <w:t xml:space="preserve">on Firebase Hosting ( </w:t>
       </w:r>
       <w:hyperlink r:id="rId5" w:history="1">
         <w:r>
@@ -201,7 +193,7 @@
       <w:r>
         <w:rPr>
           <w:noProof/>
-          <w:lang w:val="en-US" w:eastAsia="zh-CN"/>
+          <w:lang w:eastAsia="ko-KR"/>
         </w:rPr>
         <w:drawing>
           <wp:anchor distT="0" distB="0" distL="114300" distR="114300" simplePos="0" relativeHeight="251658240" behindDoc="0" locked="0" layoutInCell="1" allowOverlap="1" wp14:anchorId="60602B4B" wp14:editId="6469BCAD">
@@ -277,15 +269,7 @@
         <w:t xml:space="preserve"> previously</w:t>
       </w:r>
       <w:r>
-        <w:t xml:space="preserve">: Take2, Phoenix Recipes, </w:t>
-      </w:r>
-      <w:proofErr w:type="spellStart"/>
-      <w:r>
-        <w:t>iPicky</w:t>
-      </w:r>
-      <w:proofErr w:type="spellEnd"/>
-      <w:r>
-        <w:t xml:space="preserve"> and Race to Zero, we </w:t>
+        <w:t xml:space="preserve">: Take2, Phoenix Recipes, iPicky and Race to Zero, we </w:t>
       </w:r>
       <w:r>
         <w:t xml:space="preserve">decided to let go of </w:t>
@@ -331,15 +315,7 @@
         <w:t xml:space="preserve"> thought that it would make more</w:t>
       </w:r>
       <w:r>
-        <w:t xml:space="preserve"> sense for our app to be affiliated with recipe apps such as Take2 and Phoenix Recipes </w:t>
-      </w:r>
-      <w:proofErr w:type="gramStart"/>
-      <w:r>
-        <w:t>in order to</w:t>
-      </w:r>
-      <w:proofErr w:type="gramEnd"/>
-      <w:r>
-        <w:t xml:space="preserve"> help users use up almost expired items</w:t>
+        <w:t xml:space="preserve"> sense for our app to be affiliated with recipe apps such as Take2 and Phoenix Recipes in order to help users use up almost expired items</w:t>
       </w:r>
       <w:r>
         <w:t xml:space="preserve"> in the most delicious ways possible</w:t>
@@ -354,15 +330,7 @@
         <w:t>We also thought that beca</w:t>
       </w:r>
       <w:r>
-        <w:t xml:space="preserve">use </w:t>
-      </w:r>
-      <w:proofErr w:type="spellStart"/>
-      <w:r>
-        <w:t>iPicky</w:t>
-      </w:r>
-      <w:proofErr w:type="spellEnd"/>
-      <w:r>
-        <w:t xml:space="preserve"> is a social app which </w:t>
+        <w:t xml:space="preserve">use iPicky is a social app which </w:t>
       </w:r>
       <w:r>
         <w:t xml:space="preserve">helps users </w:t>
@@ -371,24 +339,13 @@
         <w:t>plan meals for not only themselves but for social gatherings</w:t>
       </w:r>
       <w:r>
-        <w:t xml:space="preserve">, </w:t>
-      </w:r>
-      <w:r>
-        <w:t xml:space="preserve">Grocery Buddy’s </w:t>
+        <w:t xml:space="preserve">, Grocery Buddy’s </w:t>
       </w:r>
       <w:r>
         <w:t xml:space="preserve">functionalities </w:t>
       </w:r>
       <w:r>
-        <w:t xml:space="preserve">help </w:t>
-      </w:r>
-      <w:proofErr w:type="spellStart"/>
-      <w:r>
-        <w:t>iPicky</w:t>
-      </w:r>
-      <w:proofErr w:type="spellEnd"/>
-      <w:r>
-        <w:t xml:space="preserve"> users</w:t>
+        <w:t>help iPicky users</w:t>
       </w:r>
       <w:r>
         <w:t xml:space="preserve"> </w:t>
@@ -417,7 +374,7 @@
       <w:r>
         <w:rPr>
           <w:noProof/>
-          <w:lang w:val="en-US" w:eastAsia="zh-CN"/>
+          <w:lang w:eastAsia="ko-KR"/>
         </w:rPr>
         <w:drawing>
           <wp:anchor distT="0" distB="0" distL="114300" distR="114300" simplePos="0" relativeHeight="251660288" behindDoc="0" locked="0" layoutInCell="1" allowOverlap="1" wp14:anchorId="58A862F3" wp14:editId="4EE8F186">
@@ -506,19 +463,16 @@
         <w:t xml:space="preserve">who are between 18-32, we wanted to implement something entertaining and fun. According to our research, millennials </w:t>
       </w:r>
       <w:r>
-        <w:t xml:space="preserve">love memes so we decided to implement the meme super </w:t>
-      </w:r>
-      <w:proofErr w:type="spellStart"/>
-      <w:r>
-        <w:t>saiyan</w:t>
-      </w:r>
-      <w:proofErr w:type="spellEnd"/>
-      <w:r>
-        <w:t xml:space="preserve"> carrot for when users enter an expiration</w:t>
-      </w:r>
-      <w:r>
-        <w:t xml:space="preserve"> date over 9000 days. This of course could be caused by an error on their part, so we wanted to make the error into an happy accident that only shows up to those who use it enough times to discover it. </w:t>
-      </w:r>
+        <w:t>love memes so we decided to implement the meme super saiyan carrot for when users enter an expiration</w:t>
+      </w:r>
+      <w:r>
+        <w:t xml:space="preserve"> date over 9000 days. </w:t>
+      </w:r>
+      <w:r>
+        <w:t>This also serves as a pseudo-warning for users who may have made a mistake by entering such a large number in the expiring days.</w:t>
+      </w:r>
+      <w:bookmarkStart w:id="0" w:name="_GoBack"/>
+      <w:bookmarkEnd w:id="0"/>
     </w:p>
     <w:p>
       <w:pPr>
@@ -551,8 +505,8 @@
 </file>
 
 <file path=word/numbering.xml><?xml version="1.0" encoding="utf-8"?>
-<w:numbering xmlns:wpc="http://schemas.microsoft.com/office/word/2010/wordprocessingCanvas" xmlns:mo="http://schemas.microsoft.com/office/mac/office/2008/main" xmlns:mc="http://schemas.openxmlformats.org/markup-compatibility/2006" xmlns:mv="urn:schemas-microsoft-com:mac:vml" xmlns:o="urn:schemas-microsoft-com:office:office" xmlns:r="http://schemas.openxmlformats.org/officeDocument/2006/relationships" xmlns:m="http://schemas.openxmlformats.org/officeDocument/2006/math" xmlns:v="urn:schemas-microsoft-com:vml" xmlns:wp14="http://schemas.microsoft.com/office/word/2010/wordprocessingDrawing" xmlns:wp="http://schemas.openxmlformats.org/drawingml/2006/wordprocessingDrawing" xmlns:w10="urn:schemas-microsoft-com:office:word" xmlns:w="http://schemas.openxmlformats.org/wordprocessingml/2006/main" xmlns:w14="http://schemas.microsoft.com/office/word/2010/wordml" xmlns:w15="http://schemas.microsoft.com/office/word/2012/wordml" xmlns:wpg="http://schemas.microsoft.com/office/word/2010/wordprocessingGroup" xmlns:wpi="http://schemas.microsoft.com/office/word/2010/wordprocessingInk" xmlns:wne="http://schemas.microsoft.com/office/word/2006/wordml" xmlns:wps="http://schemas.microsoft.com/office/word/2010/wordprocessingShape" mc:Ignorable="w14 w15 wp14">
-  <w:abstractNum w:abstractNumId="0">
+<w:numbering xmlns:wpc="http://schemas.microsoft.com/office/word/2010/wordprocessingCanvas" xmlns:cx="http://schemas.microsoft.com/office/drawing/2014/chartex" xmlns:cx1="http://schemas.microsoft.com/office/drawing/2015/9/8/chartex" xmlns:cx2="http://schemas.microsoft.com/office/drawing/2015/10/21/chartex" xmlns:cx3="http://schemas.microsoft.com/office/drawing/2016/5/9/chartex" xmlns:cx4="http://schemas.microsoft.com/office/drawing/2016/5/10/chartex" xmlns:cx5="http://schemas.microsoft.com/office/drawing/2016/5/11/chartex" xmlns:cx6="http://schemas.microsoft.com/office/drawing/2016/5/12/chartex" xmlns:cx7="http://schemas.microsoft.com/office/drawing/2016/5/13/chartex" xmlns:cx8="http://schemas.microsoft.com/office/drawing/2016/5/14/chartex" xmlns:mc="http://schemas.openxmlformats.org/markup-compatibility/2006" xmlns:o="urn:schemas-microsoft-com:office:office" xmlns:r="http://schemas.openxmlformats.org/officeDocument/2006/relationships" xmlns:m="http://schemas.openxmlformats.org/officeDocument/2006/math" xmlns:v="urn:schemas-microsoft-com:vml" xmlns:wp14="http://schemas.microsoft.com/office/word/2010/wordprocessingDrawing" xmlns:wp="http://schemas.openxmlformats.org/drawingml/2006/wordprocessingDrawing" xmlns:w10="urn:schemas-microsoft-com:office:word" xmlns:w="http://schemas.openxmlformats.org/wordprocessingml/2006/main" xmlns:w14="http://schemas.microsoft.com/office/word/2010/wordml" xmlns:w15="http://schemas.microsoft.com/office/word/2012/wordml" xmlns:w16se="http://schemas.microsoft.com/office/word/2015/wordml/symex" xmlns:wpg="http://schemas.microsoft.com/office/word/2010/wordprocessingGroup" xmlns:wpi="http://schemas.microsoft.com/office/word/2010/wordprocessingInk" xmlns:wne="http://schemas.microsoft.com/office/word/2006/wordml" xmlns:wps="http://schemas.microsoft.com/office/word/2010/wordprocessingShape" mc:Ignorable="w14 w15 w16se wp14">
+  <w:abstractNum w:abstractNumId="0" w15:restartNumberingAfterBreak="0">
     <w:nsid w:val="3DA05C42"/>
     <w:multiLevelType w:val="hybridMultilevel"/>
     <w:tmpl w:val="3644300E"/>
@@ -641,7 +595,7 @@
       </w:pPr>
     </w:lvl>
   </w:abstractNum>
-  <w:abstractNum w:abstractNumId="1">
+  <w:abstractNum w:abstractNumId="1" w15:restartNumberingAfterBreak="0">
     <w:nsid w:val="6F804FE0"/>
     <w:multiLevelType w:val="hybridMultilevel"/>
     <w:tmpl w:val="980E0118"/>
@@ -740,7 +694,7 @@
 </file>
 
 <file path=word/styles.xml><?xml version="1.0" encoding="utf-8"?>
-<w:styles xmlns:mc="http://schemas.openxmlformats.org/markup-compatibility/2006" xmlns:r="http://schemas.openxmlformats.org/officeDocument/2006/relationships" xmlns:w="http://schemas.openxmlformats.org/wordprocessingml/2006/main" xmlns:w14="http://schemas.microsoft.com/office/word/2010/wordml" xmlns:w15="http://schemas.microsoft.com/office/word/2012/wordml" mc:Ignorable="w14 w15">
+<w:styles xmlns:mc="http://schemas.openxmlformats.org/markup-compatibility/2006" xmlns:r="http://schemas.openxmlformats.org/officeDocument/2006/relationships" xmlns:w="http://schemas.openxmlformats.org/wordprocessingml/2006/main" xmlns:w14="http://schemas.microsoft.com/office/word/2010/wordml" xmlns:w15="http://schemas.microsoft.com/office/word/2012/wordml" xmlns:w16se="http://schemas.microsoft.com/office/word/2015/wordml/symex" mc:Ignorable="w14 w15 w16se">
   <w:docDefaults>
     <w:rPrDefault>
       <w:rPr>
@@ -752,7 +706,7 @@
     </w:rPrDefault>
     <w:pPrDefault/>
   </w:docDefaults>
-  <w:latentStyles w:defLockedState="0" w:defUIPriority="99" w:defSemiHidden="0" w:defUnhideWhenUsed="0" w:defQFormat="0" w:count="382">
+  <w:latentStyles w:defLockedState="0" w:defUIPriority="99" w:defSemiHidden="0" w:defUnhideWhenUsed="0" w:defQFormat="0" w:count="374">
     <w:lsdException w:name="Normal" w:uiPriority="0" w:qFormat="1"/>
     <w:lsdException w:name="heading 1" w:uiPriority="9" w:qFormat="1"/>
     <w:lsdException w:name="heading 2" w:semiHidden="1" w:uiPriority="9" w:unhideWhenUsed="1" w:qFormat="1"/>
@@ -909,15 +863,6 @@
     <w:lsdException w:name="Balloon Text" w:semiHidden="1" w:unhideWhenUsed="1"/>
     <w:lsdException w:name="Table Grid" w:uiPriority="39"/>
     <w:lsdException w:name="Table Theme" w:semiHidden="1" w:unhideWhenUsed="1"/>
-    <w:lsdException w:name="Note Level 1" w:semiHidden="1" w:unhideWhenUsed="1"/>
-    <w:lsdException w:name="Note Level 2" w:semiHidden="1" w:unhideWhenUsed="1"/>
-    <w:lsdException w:name="Note Level 3" w:semiHidden="1" w:unhideWhenUsed="1"/>
-    <w:lsdException w:name="Note Level 4" w:semiHidden="1" w:unhideWhenUsed="1"/>
-    <w:lsdException w:name="Note Level 5" w:semiHidden="1" w:unhideWhenUsed="1"/>
-    <w:lsdException w:name="Note Level 6" w:semiHidden="1" w:unhideWhenUsed="1"/>
-    <w:lsdException w:name="Note Level 7" w:semiHidden="1" w:unhideWhenUsed="1"/>
-    <w:lsdException w:name="Note Level 8" w:semiHidden="1" w:unhideWhenUsed="1"/>
-    <w:lsdException w:name="Note Level 9" w:semiHidden="1" w:unhideWhenUsed="1"/>
     <w:lsdException w:name="Placeholder Text" w:semiHidden="1"/>
     <w:lsdException w:name="No Spacing" w:uiPriority="1" w:qFormat="1"/>
     <w:lsdException w:name="Light Shading" w:uiPriority="60"/>

</xml_diff>